<commit_message>
Updated CircusTrain, designdocument and cleanup up files
</commit_message>
<xml_diff>
--- a/Documents/Favours-Ontwerp Document.docx
+++ b/Documents/Favours-Ontwerp Document.docx
@@ -1,6 +1,6 @@
 
 <file path=word/document.xml><?xml version="1.0" encoding="utf-8"?>
-<w:document xmlns:wpc="http://schemas.microsoft.com/office/word/2010/wordprocessingCanvas" xmlns:cx="http://schemas.microsoft.com/office/drawing/2014/chartex" xmlns:cx1="http://schemas.microsoft.com/office/drawing/2015/9/8/chartex" xmlns:cx2="http://schemas.microsoft.com/office/drawing/2015/10/21/chartex" xmlns:cx3="http://schemas.microsoft.com/office/drawing/2016/5/9/chartex" xmlns:cx4="http://schemas.microsoft.com/office/drawing/2016/5/10/chartex" xmlns:cx5="http://schemas.microsoft.com/office/drawing/2016/5/11/chartex" xmlns:cx6="http://schemas.microsoft.com/office/drawing/2016/5/12/chartex" xmlns:cx7="http://schemas.microsoft.com/office/drawing/2016/5/13/chartex" xmlns:cx8="http://schemas.microsoft.com/office/drawing/2016/5/14/chartex" xmlns:mc="http://schemas.openxmlformats.org/markup-compatibility/2006" xmlns:aink="http://schemas.microsoft.com/office/drawing/2016/ink" xmlns:am3d="http://schemas.microsoft.com/office/drawing/2017/model3d" xmlns:o="urn:schemas-microsoft-com:office:office" xmlns:r="http://schemas.openxmlformats.org/officeDocument/2006/relationships" xmlns:m="http://schemas.openxmlformats.org/officeDocument/2006/math" xmlns:v="urn:schemas-microsoft-com:vml" xmlns:wp14="http://schemas.microsoft.com/office/word/2010/wordprocessingDrawing" xmlns:wp="http://schemas.openxmlformats.org/drawingml/2006/wordprocessingDrawing" xmlns:w10="urn:schemas-microsoft-com:office:word" xmlns:w="http://schemas.openxmlformats.org/wordprocessingml/2006/main" xmlns:w14="http://schemas.microsoft.com/office/word/2010/wordml" xmlns:w15="http://schemas.microsoft.com/office/word/2012/wordml" xmlns:w16cid="http://schemas.microsoft.com/office/word/2016/wordml/cid" xmlns:w16se="http://schemas.microsoft.com/office/word/2015/wordml/symex" xmlns:wpg="http://schemas.microsoft.com/office/word/2010/wordprocessingGroup" xmlns:wpi="http://schemas.microsoft.com/office/word/2010/wordprocessingInk" xmlns:wne="http://schemas.microsoft.com/office/word/2006/wordml" xmlns:wps="http://schemas.microsoft.com/office/word/2010/wordprocessingShape" mc:Ignorable="w14 w15 w16se w16cid wp14">
+<w:document xmlns:wpc="http://schemas.microsoft.com/office/word/2010/wordprocessingCanvas" xmlns:cx="http://schemas.microsoft.com/office/drawing/2014/chartex" xmlns:cx1="http://schemas.microsoft.com/office/drawing/2015/9/8/chartex" xmlns:cx2="http://schemas.microsoft.com/office/drawing/2015/10/21/chartex" xmlns:cx3="http://schemas.microsoft.com/office/drawing/2016/5/9/chartex" xmlns:cx4="http://schemas.microsoft.com/office/drawing/2016/5/10/chartex" xmlns:cx5="http://schemas.microsoft.com/office/drawing/2016/5/11/chartex" xmlns:cx6="http://schemas.microsoft.com/office/drawing/2016/5/12/chartex" xmlns:cx7="http://schemas.microsoft.com/office/drawing/2016/5/13/chartex" xmlns:cx8="http://schemas.microsoft.com/office/drawing/2016/5/14/chartex" xmlns:mc="http://schemas.openxmlformats.org/markup-compatibility/2006" xmlns:aink="http://schemas.microsoft.com/office/drawing/2016/ink" xmlns:am3d="http://schemas.microsoft.com/office/drawing/2017/model3d" xmlns:o="urn:schemas-microsoft-com:office:office" xmlns:r="http://schemas.openxmlformats.org/officeDocument/2006/relationships" xmlns:m="http://schemas.openxmlformats.org/officeDocument/2006/math" xmlns:v="urn:schemas-microsoft-com:vml" xmlns:wp14="http://schemas.microsoft.com/office/word/2010/wordprocessingDrawing" xmlns:wp="http://schemas.openxmlformats.org/drawingml/2006/wordprocessingDrawing" xmlns:w10="urn:schemas-microsoft-com:office:word" xmlns:w="http://schemas.openxmlformats.org/wordprocessingml/2006/main" xmlns:w14="http://schemas.microsoft.com/office/word/2010/wordml" xmlns:w15="http://schemas.microsoft.com/office/word/2012/wordml" xmlns:w16cex="http://schemas.microsoft.com/office/word/2018/wordml/cex" xmlns:w16cid="http://schemas.microsoft.com/office/word/2016/wordml/cid" xmlns:w16="http://schemas.microsoft.com/office/word/2018/wordml" xmlns:w16se="http://schemas.microsoft.com/office/word/2015/wordml/symex" xmlns:wpg="http://schemas.microsoft.com/office/word/2010/wordprocessingGroup" xmlns:wpi="http://schemas.microsoft.com/office/word/2010/wordprocessingInk" xmlns:wne="http://schemas.microsoft.com/office/word/2006/wordml" xmlns:wps="http://schemas.microsoft.com/office/word/2010/wordprocessingShape" mc:Ignorable="w14 w15 w16se w16cid w16 w16cex wp14">
   <w:body>
     <w:sdt>
       <w:sdtPr>
@@ -100,7 +100,6 @@
                                   <w:dataBinding w:prefixMappings="xmlns:ns0='http://purl.org/dc/elements/1.1/' xmlns:ns1='http://schemas.openxmlformats.org/package/2006/metadata/core-properties' " w:xpath="/ns1:coreProperties[1]/ns0:title[1]" w:storeItemID="{6C3C8BC8-F283-45AE-878A-BAB7291924A1}"/>
                                   <w:text/>
                                 </w:sdtPr>
-                                <w:sdtEndPr/>
                                 <w:sdtContent>
                                   <w:p>
                                     <w:pPr>
@@ -149,7 +148,6 @@
                                     <w:dataBinding w:prefixMappings="xmlns:ns0='http://purl.org/dc/elements/1.1/' xmlns:ns1='http://schemas.openxmlformats.org/package/2006/metadata/core-properties' " w:xpath="/ns1:coreProperties[1]/ns0:subject[1]" w:storeItemID="{6C3C8BC8-F283-45AE-878A-BAB7291924A1}"/>
                                     <w:text/>
                                   </w:sdtPr>
-                                  <w:sdtEndPr/>
                                   <w:sdtContent>
                                     <w:r>
                                       <w:rPr>
@@ -210,7 +208,6 @@
                             <w:dataBinding w:prefixMappings="xmlns:ns0='http://purl.org/dc/elements/1.1/' xmlns:ns1='http://schemas.openxmlformats.org/package/2006/metadata/core-properties' " w:xpath="/ns1:coreProperties[1]/ns0:title[1]" w:storeItemID="{6C3C8BC8-F283-45AE-878A-BAB7291924A1}"/>
                             <w:text/>
                           </w:sdtPr>
-                          <w:sdtEndPr/>
                           <w:sdtContent>
                             <w:p>
                               <w:pPr>
@@ -259,7 +256,6 @@
                               <w:dataBinding w:prefixMappings="xmlns:ns0='http://purl.org/dc/elements/1.1/' xmlns:ns1='http://schemas.openxmlformats.org/package/2006/metadata/core-properties' " w:xpath="/ns1:coreProperties[1]/ns0:subject[1]" w:storeItemID="{6C3C8BC8-F283-45AE-878A-BAB7291924A1}"/>
                               <w:text/>
                             </w:sdtPr>
-                            <w:sdtEndPr/>
                             <w:sdtContent>
                               <w:r>
                                 <w:rPr>
@@ -798,7 +794,7 @@
               </mc:Choice>
               <mc:Fallback>
                 <w:pict>
-                  <v:group w14:anchorId="0BFBB83A" id="Group 2" o:spid="_x0000_s1026" style="position:absolute;margin-left:0;margin-top:0;width:432.65pt;height:448.55pt;z-index:-251656192;mso-width-percent:706;mso-height-percent:566;mso-left-percent:220;mso-top-percent:300;mso-position-horizontal-relative:page;mso-position-vertical-relative:page;mso-width-percent:706;mso-height-percent:566;mso-left-percent:220;mso-top-percent:300" coordsize="43291,44910" o:gfxdata="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">
+                  <v:group w14:anchorId="5DD53D25" id="Group 2" o:spid="_x0000_s1026" style="position:absolute;margin-left:0;margin-top:0;width:432.65pt;height:448.55pt;z-index:-251656192;mso-width-percent:706;mso-height-percent:566;mso-left-percent:220;mso-top-percent:300;mso-position-horizontal-relative:page;mso-position-vertical-relative:page;mso-width-percent:706;mso-height-percent:566;mso-left-percent:220;mso-top-percent:300" coordsize="43291,44910" o:gfxdata="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">
                     <o:lock v:ext="edit" aspectratio="t"/>
                     <v:shape id="Freeform 64" o:spid="_x0000_s1027" style="position:absolute;left:15017;width:28274;height:28352;visibility:visible;mso-wrap-style:square;v-text-anchor:top" coordsize="1781,1786" o:gfxdata="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" path="m4,1786l,1782,1776,r5,5l4,1786xe" filled="f" stroked="f">
                       <v:path arrowok="t" o:connecttype="custom" o:connectlocs="6350,2835275;0,2828925;2819400,0;2827338,7938;6350,2835275" o:connectangles="0,0,0,0,0"/>
@@ -912,13 +908,23 @@
                                     <w:szCs w:val="36"/>
                                   </w:rPr>
                                 </w:pPr>
+                                <w:proofErr w:type="spellStart"/>
                                 <w:r>
                                   <w:rPr>
                                     <w:color w:val="44546A" w:themeColor="text2"/>
                                     <w:sz w:val="36"/>
                                     <w:szCs w:val="36"/>
                                   </w:rPr>
-                                  <w:t xml:space="preserve">Klas: </w:t>
+                                  <w:t>Klas</w:t>
+                                </w:r>
+                                <w:proofErr w:type="spellEnd"/>
+                                <w:r>
+                                  <w:rPr>
+                                    <w:color w:val="44546A" w:themeColor="text2"/>
+                                    <w:sz w:val="36"/>
+                                    <w:szCs w:val="36"/>
+                                  </w:rPr>
+                                  <w:t xml:space="preserve">: </w:t>
                                 </w:r>
                                 <w:r>
                                   <w:rPr>
@@ -1037,13 +1043,23 @@
                               <w:szCs w:val="36"/>
                             </w:rPr>
                           </w:pPr>
+                          <w:proofErr w:type="spellStart"/>
                           <w:r>
                             <w:rPr>
                               <w:color w:val="44546A" w:themeColor="text2"/>
                               <w:sz w:val="36"/>
                               <w:szCs w:val="36"/>
                             </w:rPr>
-                            <w:t xml:space="preserve">Klas: </w:t>
+                            <w:t>Klas</w:t>
+                          </w:r>
+                          <w:proofErr w:type="spellEnd"/>
+                          <w:r>
+                            <w:rPr>
+                              <w:color w:val="44546A" w:themeColor="text2"/>
+                              <w:sz w:val="36"/>
+                              <w:szCs w:val="36"/>
+                            </w:rPr>
+                            <w:t xml:space="preserve">: </w:t>
                           </w:r>
                           <w:r>
                             <w:rPr>
@@ -1122,7 +1138,7 @@
       </w:pPr>
       <w:r>
         <w:lastRenderedPageBreak/>
-        <w:t>Context</w:t>
+        <w:t>Architectuur</w:t>
       </w:r>
     </w:p>
     <w:p>
@@ -1267,6 +1283,7 @@
         <w:t>base ontwerp</w:t>
       </w:r>
     </w:p>
+    <w:p/>
     <w:p>
       <w:r>
         <w:rPr>
@@ -1335,7 +1352,7 @@
 </file>
 
 <file path=word/styles.xml><?xml version="1.0" encoding="utf-8"?>
-<w:styles xmlns:mc="http://schemas.openxmlformats.org/markup-compatibility/2006" xmlns:r="http://schemas.openxmlformats.org/officeDocument/2006/relationships" xmlns:w="http://schemas.openxmlformats.org/wordprocessingml/2006/main" xmlns:w14="http://schemas.microsoft.com/office/word/2010/wordml" xmlns:w15="http://schemas.microsoft.com/office/word/2012/wordml" xmlns:w16cid="http://schemas.microsoft.com/office/word/2016/wordml/cid" xmlns:w16se="http://schemas.microsoft.com/office/word/2015/wordml/symex" mc:Ignorable="w14 w15 w16se w16cid">
+<w:styles xmlns:mc="http://schemas.openxmlformats.org/markup-compatibility/2006" xmlns:r="http://schemas.openxmlformats.org/officeDocument/2006/relationships" xmlns:w="http://schemas.openxmlformats.org/wordprocessingml/2006/main" xmlns:w14="http://schemas.microsoft.com/office/word/2010/wordml" xmlns:w15="http://schemas.microsoft.com/office/word/2012/wordml" xmlns:w16cex="http://schemas.microsoft.com/office/word/2018/wordml/cex" xmlns:w16cid="http://schemas.microsoft.com/office/word/2016/wordml/cid" xmlns:w16="http://schemas.microsoft.com/office/word/2018/wordml" xmlns:w16se="http://schemas.microsoft.com/office/word/2015/wordml/symex" mc:Ignorable="w14 w15 w16se w16cid w16 w16cex">
   <w:docDefaults>
     <w:rPrDefault>
       <w:rPr>

</xml_diff>

<commit_message>
Commit bcs blue screen
</commit_message>
<xml_diff>
--- a/Documents/Favours-Ontwerp Document.docx
+++ b/Documents/Favours-Ontwerp Document.docx
@@ -1151,7 +1151,7 @@
         <w:t xml:space="preserve">Ik heb gekozen voor een lagenstructuur bestaande uit </w:t>
       </w:r>
       <w:r>
-        <w:t>vier</w:t>
+        <w:t>drie</w:t>
       </w:r>
       <w:r>
         <w:t xml:space="preserve"> </w:t>
@@ -1168,20 +1168,17 @@
         <w:t>(</w:t>
       </w:r>
       <w:r>
-        <w:t>Presentation</w:t>
+        <w:rPr>
+          <w:sz w:val="20"/>
+          <w:szCs w:val="20"/>
+        </w:rPr>
+        <w:t>View</w:t>
       </w:r>
       <w:r>
-        <w:rPr>
-          <w:sz w:val="24"/>
-          <w:szCs w:val="24"/>
-        </w:rPr>
-        <w:t xml:space="preserve"> </w:t>
+        <w:t xml:space="preserve">  </w:t>
       </w:r>
       <w:r>
-        <w:t xml:space="preserve">=&gt; </w:t>
-      </w:r>
-      <w:r>
-        <w:t>Controllers =&gt; Managers =&gt; DAL)</w:t>
+        <w:t>=&gt; Managers =&gt; DAL)</w:t>
       </w:r>
     </w:p>
     <w:p>
@@ -1285,69 +1282,6 @@
               <w:bottom w:val="single" w:sz="4" w:space="0" w:color="BFBFBF" w:themeColor="background1" w:themeShade="BF"/>
               <w:right w:val="single" w:sz="4" w:space="0" w:color="BFBFBF" w:themeColor="background1" w:themeShade="BF"/>
             </w:tcBorders>
-          </w:tcPr>
-          <w:p>
-            <w:pPr>
-              <w:rPr>
-                <w:b w:val="0"/>
-                <w:bCs w:val="0"/>
-                <w:sz w:val="20"/>
-                <w:szCs w:val="20"/>
-              </w:rPr>
-            </w:pPr>
-            <w:r>
-              <w:rPr>
-                <w:b w:val="0"/>
-                <w:bCs w:val="0"/>
-                <w:sz w:val="20"/>
-                <w:szCs w:val="20"/>
-              </w:rPr>
-              <w:t>Presentation</w:t>
-            </w:r>
-          </w:p>
-        </w:tc>
-        <w:tc>
-          <w:tcPr>
-            <w:tcW w:w="4328" w:type="dxa"/>
-            <w:tcBorders>
-              <w:top w:val="single" w:sz="4" w:space="0" w:color="BFBFBF" w:themeColor="background1" w:themeShade="BF"/>
-              <w:left w:val="single" w:sz="4" w:space="0" w:color="BFBFBF" w:themeColor="background1" w:themeShade="BF"/>
-              <w:bottom w:val="single" w:sz="4" w:space="0" w:color="BFBFBF" w:themeColor="background1" w:themeShade="BF"/>
-              <w:right w:val="single" w:sz="4" w:space="0" w:color="BFBFBF" w:themeColor="background1" w:themeShade="BF"/>
-            </w:tcBorders>
-          </w:tcPr>
-          <w:p>
-            <w:pPr>
-              <w:cnfStyle w:val="000000100000" w:firstRow="0" w:lastRow="0" w:firstColumn="0" w:lastColumn="0" w:oddVBand="0" w:evenVBand="0" w:oddHBand="1" w:evenHBand="0" w:firstRowFirstColumn="0" w:firstRowLastColumn="0" w:lastRowFirstColumn="0" w:lastRowLastColumn="0"/>
-              <w:rPr>
-                <w:sz w:val="20"/>
-                <w:szCs w:val="20"/>
-              </w:rPr>
-            </w:pPr>
-            <w:r>
-              <w:rPr>
-                <w:sz w:val="20"/>
-                <w:szCs w:val="20"/>
-              </w:rPr>
-              <w:t>Is verantwoordelijk voor alles wat me de UI te maken heeft.</w:t>
-            </w:r>
-          </w:p>
-        </w:tc>
-      </w:tr>
-      <w:tr>
-        <w:trPr>
-          <w:trHeight w:val="195"/>
-        </w:trPr>
-        <w:tc>
-          <w:tcPr>
-            <w:cnfStyle w:val="001000000000" w:firstRow="0" w:lastRow="0" w:firstColumn="1" w:lastColumn="0" w:oddVBand="0" w:evenVBand="0" w:oddHBand="0" w:evenHBand="0" w:firstRowFirstColumn="0" w:firstRowLastColumn="0" w:lastRowFirstColumn="0" w:lastRowLastColumn="0"/>
-            <w:tcW w:w="1413" w:type="dxa"/>
-            <w:tcBorders>
-              <w:top w:val="single" w:sz="4" w:space="0" w:color="BFBFBF" w:themeColor="background1" w:themeShade="BF"/>
-              <w:left w:val="single" w:sz="4" w:space="0" w:color="BFBFBF" w:themeColor="background1" w:themeShade="BF"/>
-              <w:bottom w:val="single" w:sz="4" w:space="0" w:color="BFBFBF" w:themeColor="background1" w:themeShade="BF"/>
-              <w:right w:val="single" w:sz="4" w:space="0" w:color="BFBFBF" w:themeColor="background1" w:themeShade="BF"/>
-            </w:tcBorders>
             <w:hideMark/>
           </w:tcPr>
           <w:p>
@@ -1366,7 +1300,7 @@
                 <w:sz w:val="20"/>
                 <w:szCs w:val="20"/>
               </w:rPr>
-              <w:t>Controllers</w:t>
+              <w:t>View</w:t>
             </w:r>
           </w:p>
         </w:tc>
@@ -1383,7 +1317,7 @@
           </w:tcPr>
           <w:p>
             <w:pPr>
-              <w:cnfStyle w:val="000000000000" w:firstRow="0" w:lastRow="0" w:firstColumn="0" w:lastColumn="0" w:oddVBand="0" w:evenVBand="0" w:oddHBand="0" w:evenHBand="0" w:firstRowFirstColumn="0" w:firstRowLastColumn="0" w:lastRowFirstColumn="0" w:lastRowLastColumn="0"/>
+              <w:cnfStyle w:val="000000100000" w:firstRow="0" w:lastRow="0" w:firstColumn="0" w:lastColumn="0" w:oddVBand="0" w:evenVBand="0" w:oddHBand="1" w:evenHBand="0" w:firstRowFirstColumn="0" w:firstRowLastColumn="0" w:lastRowFirstColumn="0" w:lastRowLastColumn="0"/>
               <w:rPr>
                 <w:sz w:val="20"/>
                 <w:szCs w:val="20"/>
@@ -1394,14 +1328,13 @@
                 <w:sz w:val="20"/>
                 <w:szCs w:val="20"/>
               </w:rPr>
-              <w:t>Vangt http-requests op.</w:t>
+              <w:t>Alles wat te maken heeft met het MVC gedeelte van mijn app.</w:t>
             </w:r>
           </w:p>
         </w:tc>
       </w:tr>
       <w:tr>
         <w:trPr>
-          <w:cnfStyle w:val="000000100000" w:firstRow="0" w:lastRow="0" w:firstColumn="0" w:lastColumn="0" w:oddVBand="0" w:evenVBand="0" w:oddHBand="1" w:evenHBand="0" w:firstRowFirstColumn="0" w:firstRowLastColumn="0" w:lastRowFirstColumn="0" w:lastRowLastColumn="0"/>
           <w:trHeight w:val="195"/>
         </w:trPr>
         <w:tc>
@@ -1449,7 +1382,7 @@
           </w:tcPr>
           <w:p>
             <w:pPr>
-              <w:cnfStyle w:val="000000100000" w:firstRow="0" w:lastRow="0" w:firstColumn="0" w:lastColumn="0" w:oddVBand="0" w:evenVBand="0" w:oddHBand="1" w:evenHBand="0" w:firstRowFirstColumn="0" w:firstRowLastColumn="0" w:lastRowFirstColumn="0" w:lastRowLastColumn="0"/>
+              <w:cnfStyle w:val="000000000000" w:firstRow="0" w:lastRow="0" w:firstColumn="0" w:lastColumn="0" w:oddVBand="0" w:evenVBand="0" w:oddHBand="0" w:evenHBand="0" w:firstRowFirstColumn="0" w:firstRowLastColumn="0" w:lastRowFirstColumn="0" w:lastRowLastColumn="0"/>
               <w:rPr>
                 <w:sz w:val="20"/>
                 <w:szCs w:val="20"/>
@@ -1476,6 +1409,7 @@
       </w:tr>
       <w:tr>
         <w:trPr>
+          <w:cnfStyle w:val="000000100000" w:firstRow="0" w:lastRow="0" w:firstColumn="0" w:lastColumn="0" w:oddVBand="0" w:evenVBand="0" w:oddHBand="1" w:evenHBand="0" w:firstRowFirstColumn="0" w:firstRowLastColumn="0" w:lastRowFirstColumn="0" w:lastRowLastColumn="0"/>
           <w:trHeight w:val="188"/>
         </w:trPr>
         <w:tc>
@@ -1523,7 +1457,7 @@
           </w:tcPr>
           <w:p>
             <w:pPr>
-              <w:cnfStyle w:val="000000000000" w:firstRow="0" w:lastRow="0" w:firstColumn="0" w:lastColumn="0" w:oddVBand="0" w:evenVBand="0" w:oddHBand="0" w:evenHBand="0" w:firstRowFirstColumn="0" w:firstRowLastColumn="0" w:lastRowFirstColumn="0" w:lastRowLastColumn="0"/>
+              <w:cnfStyle w:val="000000100000" w:firstRow="0" w:lastRow="0" w:firstColumn="0" w:lastColumn="0" w:oddVBand="0" w:evenVBand="0" w:oddHBand="1" w:evenHBand="0" w:firstRowFirstColumn="0" w:firstRowLastColumn="0" w:lastRowFirstColumn="0" w:lastRowLastColumn="0"/>
               <w:rPr>
                 <w:sz w:val="20"/>
                 <w:szCs w:val="20"/>
@@ -1541,7 +1475,6 @@
       </w:tr>
       <w:tr>
         <w:trPr>
-          <w:cnfStyle w:val="000000100000" w:firstRow="0" w:lastRow="0" w:firstColumn="0" w:lastColumn="0" w:oddVBand="0" w:evenVBand="0" w:oddHBand="1" w:evenHBand="0" w:firstRowFirstColumn="0" w:firstRowLastColumn="0" w:lastRowFirstColumn="0" w:lastRowLastColumn="0"/>
           <w:trHeight w:val="195"/>
         </w:trPr>
         <w:tc>
@@ -1589,7 +1522,7 @@
           </w:tcPr>
           <w:p>
             <w:pPr>
-              <w:cnfStyle w:val="000000100000" w:firstRow="0" w:lastRow="0" w:firstColumn="0" w:lastColumn="0" w:oddVBand="0" w:evenVBand="0" w:oddHBand="1" w:evenHBand="0" w:firstRowFirstColumn="0" w:firstRowLastColumn="0" w:lastRowFirstColumn="0" w:lastRowLastColumn="0"/>
+              <w:cnfStyle w:val="000000000000" w:firstRow="0" w:lastRow="0" w:firstColumn="0" w:lastColumn="0" w:oddVBand="0" w:evenVBand="0" w:oddHBand="0" w:evenHBand="0" w:firstRowFirstColumn="0" w:firstRowLastColumn="0" w:lastRowFirstColumn="0" w:lastRowLastColumn="0"/>
               <w:rPr>
                 <w:sz w:val="20"/>
                 <w:szCs w:val="20"/>
@@ -1607,6 +1540,7 @@
       </w:tr>
       <w:tr>
         <w:trPr>
+          <w:cnfStyle w:val="000000100000" w:firstRow="0" w:lastRow="0" w:firstColumn="0" w:lastColumn="0" w:oddVBand="0" w:evenVBand="0" w:oddHBand="1" w:evenHBand="0" w:firstRowFirstColumn="0" w:firstRowLastColumn="0" w:lastRowFirstColumn="0" w:lastRowLastColumn="0"/>
           <w:trHeight w:val="589"/>
         </w:trPr>
         <w:tc>
@@ -1654,7 +1588,7 @@
           </w:tcPr>
           <w:p>
             <w:pPr>
-              <w:cnfStyle w:val="000000000000" w:firstRow="0" w:lastRow="0" w:firstColumn="0" w:lastColumn="0" w:oddVBand="0" w:evenVBand="0" w:oddHBand="0" w:evenHBand="0" w:firstRowFirstColumn="0" w:firstRowLastColumn="0" w:lastRowFirstColumn="0" w:lastRowLastColumn="0"/>
+              <w:cnfStyle w:val="000000100000" w:firstRow="0" w:lastRow="0" w:firstColumn="0" w:lastColumn="0" w:oddVBand="0" w:evenVBand="0" w:oddHBand="1" w:evenHBand="0" w:firstRowFirstColumn="0" w:firstRowLastColumn="0" w:lastRowFirstColumn="0" w:lastRowLastColumn="0"/>
               <w:rPr>
                 <w:sz w:val="20"/>
                 <w:szCs w:val="20"/>
@@ -1671,8 +1605,6 @@
         </w:tc>
       </w:tr>
     </w:tbl>
-    <w:p/>
-    <w:p/>
     <w:p>
       <w:pPr>
         <w:pStyle w:val="Heading1"/>
@@ -1688,14 +1620,17 @@
         </w:rPr>
       </w:pPr>
       <w:r>
+        <w:t xml:space="preserve"> </w:t>
+      </w:r>
+      <w:r>
         <w:rPr>
           <w:noProof/>
         </w:rPr>
         <w:drawing>
-          <wp:inline distT="0" distB="0" distL="0" distR="0" wp14:anchorId="58F452E3" wp14:editId="5C511C31">
-            <wp:extent cx="3864634" cy="4668521"/>
-            <wp:effectExtent l="0" t="0" r="2540" b="0"/>
-            <wp:docPr id="2" name="Picture 2"/>
+          <wp:inline distT="0" distB="0" distL="0" distR="0" wp14:anchorId="5E89AFC6" wp14:editId="2B6A6080">
+            <wp:extent cx="4107815" cy="3916680"/>
+            <wp:effectExtent l="0" t="0" r="6985" b="7620"/>
+            <wp:docPr id="1" name="Picture 1"/>
             <wp:cNvGraphicFramePr>
               <a:graphicFrameLocks xmlns:a="http://schemas.openxmlformats.org/drawingml/2006/main" noChangeAspect="1"/>
             </wp:cNvGraphicFramePr>
@@ -1724,7 +1659,7 @@
                   <pic:spPr bwMode="auto">
                     <a:xfrm>
                       <a:off x="0" y="0"/>
-                      <a:ext cx="3869292" cy="4674148"/>
+                      <a:ext cx="4107815" cy="3916680"/>
                     </a:xfrm>
                     <a:prstGeom prst="rect">
                       <a:avLst/>
@@ -1739,6 +1674,9 @@
             </a:graphic>
           </wp:inline>
         </w:drawing>
+      </w:r>
+      <w:r>
+        <w:t xml:space="preserve"> </w:t>
       </w:r>
       <w:r>
         <w:br w:type="page"/>
@@ -1853,10 +1791,10 @@
           <w:noProof/>
         </w:rPr>
         <w:drawing>
-          <wp:inline distT="0" distB="0" distL="0" distR="0" wp14:anchorId="37A3B0AA" wp14:editId="0D747507">
-            <wp:extent cx="5760720" cy="4128135"/>
-            <wp:effectExtent l="0" t="0" r="0" b="5715"/>
-            <wp:docPr id="1" name="Picture 1"/>
+          <wp:inline distT="0" distB="0" distL="0" distR="0" wp14:anchorId="10B5BB6C" wp14:editId="2EFB5FEC">
+            <wp:extent cx="5760720" cy="4123690"/>
+            <wp:effectExtent l="0" t="0" r="0" b="0"/>
+            <wp:docPr id="3" name="Picture 3"/>
             <wp:cNvGraphicFramePr>
               <a:graphicFrameLocks xmlns:a="http://schemas.openxmlformats.org/drawingml/2006/main" noChangeAspect="1"/>
             </wp:cNvGraphicFramePr>
@@ -1885,7 +1823,7 @@
                   <pic:spPr bwMode="auto">
                     <a:xfrm>
                       <a:off x="0" y="0"/>
-                      <a:ext cx="5760720" cy="4128135"/>
+                      <a:ext cx="5760720" cy="4123690"/>
                     </a:xfrm>
                     <a:prstGeom prst="rect">
                       <a:avLst/>

</xml_diff>

<commit_message>
Updated class diagram in Ontwerpdocument
</commit_message>
<xml_diff>
--- a/Documents/Favours-Ontwerp Document.docx
+++ b/Documents/Favours-Ontwerp Document.docx
@@ -913,23 +913,13 @@
                                     <w:szCs w:val="36"/>
                                   </w:rPr>
                                 </w:pPr>
-                                <w:proofErr w:type="spellStart"/>
                                 <w:r>
                                   <w:rPr>
                                     <w:color w:val="44546A" w:themeColor="text2"/>
                                     <w:sz w:val="36"/>
                                     <w:szCs w:val="36"/>
                                   </w:rPr>
-                                  <w:t>Klas</w:t>
-                                </w:r>
-                                <w:proofErr w:type="spellEnd"/>
-                                <w:r>
-                                  <w:rPr>
-                                    <w:color w:val="44546A" w:themeColor="text2"/>
-                                    <w:sz w:val="36"/>
-                                    <w:szCs w:val="36"/>
-                                  </w:rPr>
-                                  <w:t xml:space="preserve">: </w:t>
+                                  <w:t xml:space="preserve">Klas: </w:t>
                                 </w:r>
                                 <w:r>
                                   <w:rPr>
@@ -1048,23 +1038,13 @@
                               <w:szCs w:val="36"/>
                             </w:rPr>
                           </w:pPr>
-                          <w:proofErr w:type="spellStart"/>
                           <w:r>
                             <w:rPr>
                               <w:color w:val="44546A" w:themeColor="text2"/>
                               <w:sz w:val="36"/>
                               <w:szCs w:val="36"/>
                             </w:rPr>
-                            <w:t>Klas</w:t>
-                          </w:r>
-                          <w:proofErr w:type="spellEnd"/>
-                          <w:r>
-                            <w:rPr>
-                              <w:color w:val="44546A" w:themeColor="text2"/>
-                              <w:sz w:val="36"/>
-                              <w:szCs w:val="36"/>
-                            </w:rPr>
-                            <w:t xml:space="preserve">: </w:t>
+                            <w:t xml:space="preserve">Klas: </w:t>
                           </w:r>
                           <w:r>
                             <w:rPr>
@@ -1696,17 +1676,24 @@
         <w:t>Mijn classdiagram bestaat uit een groot aantal Set/Get methods. Ik heb voor deze vorm gekozen om meer controle te hebben over wat er gebeurd bij het ophalen/opslaan van gegevens.</w:t>
       </w:r>
     </w:p>
-    <w:p/>
     <w:p>
       <w:r>
         <w:rPr>
           <w:noProof/>
         </w:rPr>
         <w:drawing>
-          <wp:inline distT="0" distB="0" distL="0" distR="0" wp14:anchorId="236068EA" wp14:editId="542D0AA2">
-            <wp:extent cx="5844844" cy="6117373"/>
-            <wp:effectExtent l="0" t="0" r="3810" b="0"/>
-            <wp:docPr id="5" name="Picture 5"/>
+          <wp:anchor distT="0" distB="0" distL="114300" distR="114300" simplePos="0" relativeHeight="251662336" behindDoc="0" locked="0" layoutInCell="1" allowOverlap="1" wp14:anchorId="091C3D7C" wp14:editId="394FFD4B">
+            <wp:simplePos x="0" y="0"/>
+            <wp:positionH relativeFrom="margin">
+              <wp:align>center</wp:align>
+            </wp:positionH>
+            <wp:positionV relativeFrom="paragraph">
+              <wp:posOffset>225586</wp:posOffset>
+            </wp:positionV>
+            <wp:extent cx="7028597" cy="3890056"/>
+            <wp:effectExtent l="0" t="0" r="1270" b="0"/>
+            <wp:wrapNone/>
+            <wp:docPr id="3" name="Picture 3"/>
             <wp:cNvGraphicFramePr>
               <a:graphicFrameLocks xmlns:a="http://schemas.openxmlformats.org/drawingml/2006/main" noChangeAspect="1"/>
             </wp:cNvGraphicFramePr>
@@ -1714,13 +1701,13 @@
               <a:graphicData uri="http://schemas.openxmlformats.org/drawingml/2006/picture">
                 <pic:pic xmlns:pic="http://schemas.openxmlformats.org/drawingml/2006/picture">
                   <pic:nvPicPr>
-                    <pic:cNvPr id="0" name="Picture 3"/>
+                    <pic:cNvPr id="0" name="Picture 1"/>
                     <pic:cNvPicPr>
                       <a:picLocks noChangeAspect="1" noChangeArrowheads="1"/>
                     </pic:cNvPicPr>
                   </pic:nvPicPr>
                   <pic:blipFill>
-                    <a:blip r:embed="rId5">
+                    <a:blip r:embed="rId5" cstate="print">
                       <a:extLst>
                         <a:ext uri="{28A0092B-C50C-407E-A947-70E740481C1C}">
                           <a14:useLocalDpi xmlns:a14="http://schemas.microsoft.com/office/drawing/2010/main" val="0"/>
@@ -1735,7 +1722,7 @@
                   <pic:spPr bwMode="auto">
                     <a:xfrm>
                       <a:off x="0" y="0"/>
-                      <a:ext cx="5927884" cy="6204285"/>
+                      <a:ext cx="7028597" cy="3890056"/>
                     </a:xfrm>
                     <a:prstGeom prst="rect">
                       <a:avLst/>
@@ -1748,10 +1735,17 @@
                 </pic:pic>
               </a:graphicData>
             </a:graphic>
-          </wp:inline>
+            <wp14:sizeRelH relativeFrom="margin">
+              <wp14:pctWidth>0</wp14:pctWidth>
+            </wp14:sizeRelH>
+            <wp14:sizeRelV relativeFrom="margin">
+              <wp14:pctHeight>0</wp14:pctHeight>
+            </wp14:sizeRelV>
+          </wp:anchor>
         </w:drawing>
       </w:r>
     </w:p>
+    <w:p/>
     <w:p>
       <w:pPr>
         <w:rPr>

</xml_diff>